<commit_message>
'2021 Variable Naming error fixed'
</commit_message>
<xml_diff>
--- a/Labs/2_Revit_UI_API/DocsVB/Revit Ui Lab2 - Selection.docx
+++ b/Labs/2_Revit_UI_API/DocsVB/Revit Ui Lab2 - Selection.docx
@@ -108,11 +108,16 @@
       <w:pPr>
         <w:jc w:val="right"/>
       </w:pPr>
+      <w:proofErr w:type="gramStart"/>
       <w:r>
         <w:t>May</w:t>
       </w:r>
       <w:r>
-        <w:t xml:space="preserve">, </w:t>
+        <w:t>,</w:t>
+      </w:r>
+      <w:proofErr w:type="gramEnd"/>
+      <w:r>
+        <w:t xml:space="preserve"> </w:t>
       </w:r>
       <w:r>
         <w:t>2011 by A</w:t>
@@ -132,7 +137,15 @@
         <w:jc w:val="right"/>
       </w:pPr>
       <w:r>
-        <w:t xml:space="preserve">Last updated, Date : </w:t>
+        <w:t xml:space="preserve">Last updated, </w:t>
+      </w:r>
+      <w:proofErr w:type="gramStart"/>
+      <w:r>
+        <w:t>Date :</w:t>
+      </w:r>
+      <w:proofErr w:type="gramEnd"/>
+      <w:r>
+        <w:t xml:space="preserve"> </w:t>
       </w:r>
       <w:r>
         <w:fldChar w:fldCharType="begin"/>
@@ -147,7 +160,7 @@
         <w:rPr>
           <w:noProof/>
         </w:rPr>
-        <w:t>May 8, 2020</w:t>
+        <w:t>May 14, 2020</w:t>
       </w:r>
       <w:r>
         <w:fldChar w:fldCharType="end"/>
@@ -595,10 +608,12 @@
         <w:ind w:left="720"/>
       </w:pPr>
       <w:proofErr w:type="spellStart"/>
+      <w:proofErr w:type="gramStart"/>
       <w:r>
         <w:t>Autodesk.Revit.ApplicationServices</w:t>
       </w:r>
       <w:proofErr w:type="spellEnd"/>
+      <w:proofErr w:type="gramEnd"/>
     </w:p>
     <w:p>
       <w:pPr>
@@ -610,10 +625,12 @@
         <w:ind w:left="720"/>
       </w:pPr>
       <w:proofErr w:type="spellStart"/>
+      <w:proofErr w:type="gramStart"/>
       <w:r>
         <w:t>Autodesk.Revit.Attributes</w:t>
       </w:r>
       <w:proofErr w:type="spellEnd"/>
+      <w:proofErr w:type="gramEnd"/>
       <w:r>
         <w:t xml:space="preserve"> </w:t>
       </w:r>
@@ -629,9 +646,14 @@
       </w:pPr>
       <w:proofErr w:type="spellStart"/>
       <w:r>
-        <w:t>Autodesk.Revit.UI.Selection</w:t>
+        <w:t>Autodesk.Revit.</w:t>
+      </w:r>
+      <w:proofErr w:type="gramStart"/>
+      <w:r>
+        <w:t>UI.Selection</w:t>
       </w:r>
       <w:proofErr w:type="spellEnd"/>
+      <w:proofErr w:type="gramEnd"/>
       <w:r>
         <w:t xml:space="preserve"> (this is for selection) </w:t>
       </w:r>
@@ -1099,9 +1121,19 @@
           <w:sz w:val="20"/>
           <w:szCs w:val="19"/>
         </w:rPr>
-        <w:t xml:space="preserve"> Execute(</w:t>
+        <w:t xml:space="preserve"> </w:t>
+      </w:r>
+      <w:proofErr w:type="gramStart"/>
+      <w:r>
+        <w:rPr>
+          <w:rFonts w:ascii="Courier New" w:hAnsi="Courier New" w:cs="Courier New"/>
+          <w:sz w:val="20"/>
+          <w:szCs w:val="19"/>
+        </w:rPr>
+        <w:t>Execute(</w:t>
       </w:r>
       <w:proofErr w:type="spellStart"/>
+      <w:proofErr w:type="gramEnd"/>
       <w:r>
         <w:rPr>
           <w:rFonts w:ascii="Courier New" w:hAnsi="Courier New" w:cs="Courier New"/>
@@ -1490,23 +1522,9 @@
           <w:sz w:val="20"/>
           <w:szCs w:val="19"/>
         </w:rPr>
-        <w:t xml:space="preserve">' Get the access to the top most objects. </w:t>
-      </w:r>
-    </w:p>
-    <w:p>
-      <w:pPr>
-        <w:widowControl w:val="0"/>
-        <w:shd w:val="pct10" w:color="auto" w:fill="auto"/>
-        <w:autoSpaceDE w:val="0"/>
-        <w:autoSpaceDN w:val="0"/>
-        <w:adjustRightInd w:val="0"/>
-        <w:spacing w:after="0" w:line="240" w:lineRule="auto"/>
-        <w:rPr>
-          <w:rFonts w:ascii="Courier New" w:hAnsi="Courier New" w:cs="Courier New"/>
-          <w:sz w:val="20"/>
-          <w:szCs w:val="19"/>
-        </w:rPr>
-      </w:pPr>
+        <w:t xml:space="preserve">' Get the access to the </w:t>
+      </w:r>
+      <w:proofErr w:type="gramStart"/>
       <w:r>
         <w:rPr>
           <w:rFonts w:ascii="Courier New" w:hAnsi="Courier New" w:cs="Courier New"/>
@@ -1514,8 +1532,9 @@
           <w:sz w:val="20"/>
           <w:szCs w:val="19"/>
         </w:rPr>
-        <w:t xml:space="preserve">    ‘ </w:t>
-      </w:r>
+        <w:t>top most</w:t>
+      </w:r>
+      <w:proofErr w:type="gramEnd"/>
       <w:r>
         <w:rPr>
           <w:rFonts w:ascii="Courier New" w:hAnsi="Courier New" w:cs="Courier New"/>
@@ -1523,7 +1542,60 @@
           <w:sz w:val="20"/>
           <w:szCs w:val="19"/>
         </w:rPr>
-        <w:t xml:space="preserve">(we may not use them all in this specific lab.) </w:t>
+        <w:t xml:space="preserve"> objects. </w:t>
+      </w:r>
+    </w:p>
+    <w:p>
+      <w:pPr>
+        <w:widowControl w:val="0"/>
+        <w:shd w:val="pct10" w:color="auto" w:fill="auto"/>
+        <w:autoSpaceDE w:val="0"/>
+        <w:autoSpaceDN w:val="0"/>
+        <w:adjustRightInd w:val="0"/>
+        <w:spacing w:after="0" w:line="240" w:lineRule="auto"/>
+        <w:rPr>
+          <w:rFonts w:ascii="Courier New" w:hAnsi="Courier New" w:cs="Courier New"/>
+          <w:sz w:val="20"/>
+          <w:szCs w:val="19"/>
+        </w:rPr>
+      </w:pPr>
+      <w:r>
+        <w:rPr>
+          <w:rFonts w:ascii="Courier New" w:hAnsi="Courier New" w:cs="Courier New"/>
+          <w:color w:val="008000"/>
+          <w:sz w:val="20"/>
+          <w:szCs w:val="19"/>
+        </w:rPr>
+        <w:t xml:space="preserve">    </w:t>
+      </w:r>
+      <w:proofErr w:type="gramStart"/>
+      <w:r>
+        <w:rPr>
+          <w:rFonts w:ascii="Courier New" w:hAnsi="Courier New" w:cs="Courier New"/>
+          <w:color w:val="008000"/>
+          <w:sz w:val="20"/>
+          <w:szCs w:val="19"/>
+        </w:rPr>
+        <w:t xml:space="preserve">‘ </w:t>
+      </w:r>
+      <w:r>
+        <w:rPr>
+          <w:rFonts w:ascii="Courier New" w:hAnsi="Courier New" w:cs="Courier New"/>
+          <w:color w:val="008000"/>
+          <w:sz w:val="20"/>
+          <w:szCs w:val="19"/>
+        </w:rPr>
+        <w:t>(</w:t>
+      </w:r>
+      <w:proofErr w:type="gramEnd"/>
+      <w:r>
+        <w:rPr>
+          <w:rFonts w:ascii="Courier New" w:hAnsi="Courier New" w:cs="Courier New"/>
+          <w:color w:val="008000"/>
+          <w:sz w:val="20"/>
+          <w:szCs w:val="19"/>
+        </w:rPr>
+        <w:t xml:space="preserve">we may not use them all in this specific lab.) </w:t>
       </w:r>
     </w:p>
     <w:p>
@@ -2160,6 +2232,7 @@
         <w:t xml:space="preserve"> </w:t>
       </w:r>
       <w:proofErr w:type="spellStart"/>
+      <w:proofErr w:type="gramStart"/>
       <w:r>
         <w:rPr>
           <w:rFonts w:ascii="Courier New" w:hAnsi="Courier New" w:cs="Courier New"/>
@@ -2178,6 +2251,7 @@
         <w:t>(</w:t>
       </w:r>
       <w:proofErr w:type="spellStart"/>
+      <w:proofErr w:type="gramEnd"/>
       <w:r>
         <w:rPr>
           <w:rFonts w:ascii="Courier New" w:hAnsi="Courier New" w:cs="Courier New"/>
@@ -2328,6 +2402,7 @@
         </w:rPr>
         <w:t xml:space="preserve"> </w:t>
       </w:r>
+      <w:proofErr w:type="gramStart"/>
       <w:r>
         <w:rPr>
           <w:rFonts w:ascii="Courier New" w:hAnsi="Courier New" w:cs="Courier New"/>
@@ -2337,6 +2412,7 @@
         </w:rPr>
         <w:t>Nothing</w:t>
       </w:r>
+      <w:proofErr w:type="gramEnd"/>
       <w:r>
         <w:rPr>
           <w:rFonts w:ascii="Courier New" w:hAnsi="Courier New" w:cs="Courier New"/>
@@ -2775,6 +2851,7 @@
         <w:t xml:space="preserve">        </w:t>
       </w:r>
       <w:proofErr w:type="spellStart"/>
+      <w:proofErr w:type="gramStart"/>
       <w:r>
         <w:rPr>
           <w:rFonts w:ascii="Courier New" w:hAnsi="Courier New" w:cs="Courier New"/>
@@ -2784,6 +2861,7 @@
         <w:t>e.Parameter</w:t>
       </w:r>
       <w:proofErr w:type="spellEnd"/>
+      <w:proofErr w:type="gramEnd"/>
       <w:r>
         <w:rPr>
           <w:rFonts w:ascii="Courier New" w:hAnsi="Courier New" w:cs="Courier New"/>
@@ -2878,6 +2956,7 @@
         </w:rPr>
         <w:t xml:space="preserve"> </w:t>
       </w:r>
+      <w:proofErr w:type="gramStart"/>
       <w:r>
         <w:rPr>
           <w:rFonts w:ascii="Courier New" w:hAnsi="Courier New" w:cs="Courier New"/>
@@ -2887,6 +2966,7 @@
         </w:rPr>
         <w:t>Nothing</w:t>
       </w:r>
+      <w:proofErr w:type="gramEnd"/>
       <w:r>
         <w:rPr>
           <w:rFonts w:ascii="Courier New" w:hAnsi="Courier New" w:cs="Courier New"/>
@@ -2928,6 +3008,7 @@
         <w:t xml:space="preserve">        name = </w:t>
       </w:r>
       <w:proofErr w:type="spellStart"/>
+      <w:proofErr w:type="gramStart"/>
       <w:r>
         <w:rPr>
           <w:rFonts w:ascii="Courier New" w:hAnsi="Courier New" w:cs="Courier New"/>
@@ -2937,6 +3018,7 @@
         <w:t>param.AsString</w:t>
       </w:r>
       <w:proofErr w:type="spellEnd"/>
+      <w:proofErr w:type="gramEnd"/>
     </w:p>
     <w:p>
       <w:pPr>
@@ -3042,6 +3124,7 @@
         <w:t xml:space="preserve">      name = </w:t>
       </w:r>
       <w:proofErr w:type="spellStart"/>
+      <w:proofErr w:type="gramStart"/>
       <w:r>
         <w:rPr>
           <w:rFonts w:ascii="Courier New" w:hAnsi="Courier New" w:cs="Courier New"/>
@@ -3051,6 +3134,7 @@
         <w:t>e.Name</w:t>
       </w:r>
       <w:proofErr w:type="spellEnd"/>
+      <w:proofErr w:type="gramEnd"/>
     </w:p>
     <w:p>
       <w:pPr>
@@ -3156,6 +3240,7 @@
         <w:t xml:space="preserve"> </w:t>
       </w:r>
       <w:proofErr w:type="spellStart"/>
+      <w:proofErr w:type="gramStart"/>
       <w:r>
         <w:rPr>
           <w:rFonts w:ascii="Courier New" w:hAnsi="Courier New" w:cs="Courier New"/>
@@ -3165,6 +3250,7 @@
         <w:t>e.GetType.Name</w:t>
       </w:r>
       <w:proofErr w:type="spellEnd"/>
+      <w:proofErr w:type="gramEnd"/>
       <w:r>
         <w:rPr>
           <w:rFonts w:ascii="Courier New" w:hAnsi="Courier New" w:cs="Courier New"/>
@@ -3272,9 +3358,19 @@
           <w:sz w:val="20"/>
           <w:szCs w:val="19"/>
         </w:rPr>
-        <w:t>e.Id.IntegerValue.ToString</w:t>
+        <w:t>e.</w:t>
+      </w:r>
+      <w:proofErr w:type="gramStart"/>
+      <w:r>
+        <w:rPr>
+          <w:rFonts w:ascii="Courier New" w:hAnsi="Courier New" w:cs="Courier New"/>
+          <w:sz w:val="20"/>
+          <w:szCs w:val="19"/>
+        </w:rPr>
+        <w:t>Id.IntegerValue.ToString</w:t>
       </w:r>
       <w:proofErr w:type="spellEnd"/>
+      <w:proofErr w:type="gramEnd"/>
       <w:r>
         <w:rPr>
           <w:rFonts w:ascii="Courier New" w:hAnsi="Courier New" w:cs="Courier New"/>
@@ -3439,6 +3535,7 @@
         <w:t xml:space="preserve"> </w:t>
       </w:r>
       <w:proofErr w:type="spellStart"/>
+      <w:proofErr w:type="gramStart"/>
       <w:r>
         <w:rPr>
           <w:rFonts w:ascii="Courier New" w:hAnsi="Courier New" w:cs="Courier New"/>
@@ -3457,6 +3554,7 @@
         <w:t>(</w:t>
       </w:r>
       <w:proofErr w:type="spellStart"/>
+      <w:proofErr w:type="gramEnd"/>
       <w:r>
         <w:rPr>
           <w:rFonts w:ascii="Courier New" w:hAnsi="Courier New" w:cs="Courier New"/>
@@ -3625,6 +3723,7 @@
         </w:rPr>
         <w:t xml:space="preserve"> </w:t>
       </w:r>
+      <w:proofErr w:type="gramStart"/>
       <w:r>
         <w:rPr>
           <w:rFonts w:ascii="Courier New" w:hAnsi="Courier New" w:cs="Courier New"/>
@@ -3634,6 +3733,7 @@
         </w:rPr>
         <w:t>Nothing</w:t>
       </w:r>
+      <w:proofErr w:type="gramEnd"/>
       <w:r>
         <w:rPr>
           <w:rFonts w:ascii="Courier New" w:hAnsi="Courier New" w:cs="Courier New"/>
@@ -3828,9 +3928,19 @@
           <w:sz w:val="20"/>
           <w:szCs w:val="19"/>
         </w:rPr>
-        <w:t>pt.X.ToString</w:t>
+        <w:t>pt.</w:t>
+      </w:r>
+      <w:proofErr w:type="gramStart"/>
+      <w:r>
+        <w:rPr>
+          <w:rFonts w:ascii="Courier New" w:hAnsi="Courier New" w:cs="Courier New"/>
+          <w:sz w:val="20"/>
+          <w:szCs w:val="19"/>
+        </w:rPr>
+        <w:t>X.ToString</w:t>
       </w:r>
       <w:proofErr w:type="spellEnd"/>
+      <w:proofErr w:type="gramEnd"/>
       <w:r>
         <w:rPr>
           <w:rFonts w:ascii="Courier New" w:hAnsi="Courier New" w:cs="Courier New"/>
@@ -3971,9 +4081,19 @@
           <w:sz w:val="20"/>
           <w:szCs w:val="19"/>
         </w:rPr>
-        <w:t>pt.Z.ToString</w:t>
+        <w:t>pt.</w:t>
+      </w:r>
+      <w:proofErr w:type="gramStart"/>
+      <w:r>
+        <w:rPr>
+          <w:rFonts w:ascii="Courier New" w:hAnsi="Courier New" w:cs="Courier New"/>
+          <w:sz w:val="20"/>
+          <w:szCs w:val="19"/>
+        </w:rPr>
+        <w:t>Z.ToString</w:t>
       </w:r>
       <w:proofErr w:type="spellEnd"/>
+      <w:proofErr w:type="gramEnd"/>
       <w:r>
         <w:rPr>
           <w:rFonts w:ascii="Courier New" w:hAnsi="Courier New" w:cs="Courier New"/>
@@ -4248,6 +4368,7 @@
         <w:t xml:space="preserve">    </w:t>
       </w:r>
       <w:proofErr w:type="spellStart"/>
+      <w:proofErr w:type="gramStart"/>
       <w:r>
         <w:rPr>
           <w:rFonts w:ascii="Courier New" w:hAnsi="Courier New" w:cs="Courier New"/>
@@ -4266,6 +4387,7 @@
         <w:t>(</w:t>
       </w:r>
       <w:proofErr w:type="spellStart"/>
+      <w:proofErr w:type="gramEnd"/>
       <w:r>
         <w:rPr>
           <w:rFonts w:ascii="Courier New" w:hAnsi="Courier New" w:cs="Courier New"/>
@@ -4434,12 +4556,17 @@
         <w:t xml:space="preserve">. First let’s have a look at </w:t>
       </w:r>
       <w:proofErr w:type="spellStart"/>
+      <w:proofErr w:type="gramStart"/>
       <w:r>
         <w:t>PickObject</w:t>
       </w:r>
       <w:proofErr w:type="spellEnd"/>
       <w:r>
-        <w:t>() which prompts the user to pick a single object. This function has many overrides. Y</w:t>
+        <w:t>(</w:t>
+      </w:r>
+      <w:proofErr w:type="gramEnd"/>
+      <w:r>
+        <w:t>) which prompts the user to pick a single object. This function has many overrides. Y</w:t>
       </w:r>
       <w:r>
         <w:t>ou can specify the type of object you allow to be selected, in our case it will be Element this time, and provide the prompt for the user.</w:t>
@@ -4518,7 +4645,16 @@
           <w:sz w:val="20"/>
           <w:szCs w:val="19"/>
         </w:rPr>
-        <w:t>PickMethod_PickObject</w:t>
+        <w:t>PickMethod_</w:t>
+      </w:r>
+      <w:proofErr w:type="gramStart"/>
+      <w:r>
+        <w:rPr>
+          <w:rFonts w:ascii="Courier New" w:hAnsi="Courier New" w:cs="Courier New"/>
+          <w:sz w:val="20"/>
+          <w:szCs w:val="19"/>
+        </w:rPr>
+        <w:t>PickObject</w:t>
       </w:r>
       <w:proofErr w:type="spellEnd"/>
       <w:r>
@@ -4527,7 +4663,16 @@
           <w:sz w:val="20"/>
           <w:szCs w:val="19"/>
         </w:rPr>
-        <w:t>()</w:t>
+        <w:t>(</w:t>
+      </w:r>
+      <w:proofErr w:type="gramEnd"/>
+      <w:r>
+        <w:rPr>
+          <w:rFonts w:ascii="Courier New" w:hAnsi="Courier New" w:cs="Courier New"/>
+          <w:sz w:val="20"/>
+          <w:szCs w:val="19"/>
+        </w:rPr>
+        <w:t>)</w:t>
       </w:r>
     </w:p>
     <w:p>
@@ -4619,6 +4764,7 @@
         <w:t xml:space="preserve"> = _</w:t>
       </w:r>
       <w:proofErr w:type="spellStart"/>
+      <w:proofErr w:type="gramStart"/>
       <w:r>
         <w:rPr>
           <w:rFonts w:ascii="Courier New" w:hAnsi="Courier New" w:cs="Courier New"/>
@@ -4628,6 +4774,7 @@
         <w:t>uiDoc.Selection.PickObject</w:t>
       </w:r>
       <w:proofErr w:type="spellEnd"/>
+      <w:proofErr w:type="gramEnd"/>
       <w:r>
         <w:rPr>
           <w:rFonts w:ascii="Courier New" w:hAnsi="Courier New" w:cs="Courier New"/>
@@ -4794,6 +4941,7 @@
         <w:t xml:space="preserve"> = _</w:t>
       </w:r>
       <w:proofErr w:type="spellStart"/>
+      <w:proofErr w:type="gramStart"/>
       <w:r>
         <w:rPr>
           <w:rFonts w:ascii="Courier New" w:hAnsi="Courier New" w:cs="Courier New"/>
@@ -4803,6 +4951,7 @@
         <w:t>uiDoc.Document.GetElement</w:t>
       </w:r>
       <w:proofErr w:type="spellEnd"/>
+      <w:proofErr w:type="gramEnd"/>
       <w:r>
         <w:rPr>
           <w:rFonts w:ascii="Courier New" w:hAnsi="Courier New" w:cs="Courier New"/>
@@ -5043,12 +5192,17 @@
         <w:t xml:space="preserve">If you want to prompt the user to select multiple objects then call </w:t>
       </w:r>
       <w:proofErr w:type="spellStart"/>
+      <w:proofErr w:type="gramStart"/>
       <w:r>
         <w:t>PickObjects</w:t>
       </w:r>
       <w:proofErr w:type="spellEnd"/>
       <w:r>
-        <w:t>(), which will return a list of Reference’s. In order to use our existing utility function to show information about the selected elements, we need to turn the list of references into a list of elements.</w:t>
+        <w:t>(</w:t>
+      </w:r>
+      <w:proofErr w:type="gramEnd"/>
+      <w:r>
+        <w:t>), which will return a list of Reference’s. In order to use our existing utility function to show information about the selected elements, we need to turn the list of references into a list of elements.</w:t>
       </w:r>
     </w:p>
     <w:p>
@@ -5123,7 +5277,16 @@
           <w:sz w:val="20"/>
           <w:szCs w:val="19"/>
         </w:rPr>
-        <w:t>PickMethod_PickObjects</w:t>
+        <w:t>PickMethod_</w:t>
+      </w:r>
+      <w:proofErr w:type="gramStart"/>
+      <w:r>
+        <w:rPr>
+          <w:rFonts w:ascii="Courier New" w:hAnsi="Courier New" w:cs="Courier New"/>
+          <w:sz w:val="20"/>
+          <w:szCs w:val="19"/>
+        </w:rPr>
+        <w:t>PickObjects</w:t>
       </w:r>
       <w:proofErr w:type="spellEnd"/>
       <w:r>
@@ -5132,7 +5295,16 @@
           <w:sz w:val="20"/>
           <w:szCs w:val="19"/>
         </w:rPr>
-        <w:t>()</w:t>
+        <w:t>(</w:t>
+      </w:r>
+      <w:proofErr w:type="gramEnd"/>
+      <w:r>
+        <w:rPr>
+          <w:rFonts w:ascii="Courier New" w:hAnsi="Courier New" w:cs="Courier New"/>
+          <w:sz w:val="20"/>
+          <w:szCs w:val="19"/>
+        </w:rPr>
+        <w:t>)</w:t>
       </w:r>
     </w:p>
     <w:p>
@@ -5207,6 +5379,7 @@
         <w:t xml:space="preserve"> </w:t>
       </w:r>
       <w:proofErr w:type="spellStart"/>
+      <w:proofErr w:type="gramStart"/>
       <w:r>
         <w:rPr>
           <w:rFonts w:ascii="Courier New" w:hAnsi="Courier New" w:cs="Courier New"/>
@@ -5225,6 +5398,7 @@
         </w:rPr>
         <w:t>(</w:t>
       </w:r>
+      <w:proofErr w:type="gramEnd"/>
       <w:r>
         <w:rPr>
           <w:rFonts w:ascii="Courier New" w:hAnsi="Courier New" w:cs="Courier New"/>
@@ -5283,6 +5457,7 @@
         <w:t xml:space="preserve">        _</w:t>
       </w:r>
       <w:proofErr w:type="spellStart"/>
+      <w:proofErr w:type="gramStart"/>
       <w:r>
         <w:rPr>
           <w:rFonts w:ascii="Courier New" w:hAnsi="Courier New" w:cs="Courier New"/>
@@ -5292,6 +5467,7 @@
         <w:t>uiDoc.Selection.PickObjects</w:t>
       </w:r>
       <w:proofErr w:type="spellEnd"/>
+      <w:proofErr w:type="gramEnd"/>
       <w:r>
         <w:rPr>
           <w:rFonts w:ascii="Courier New" w:hAnsi="Courier New" w:cs="Courier New"/>
@@ -5489,7 +5665,23 @@
           <w:sz w:val="20"/>
           <w:szCs w:val="19"/>
         </w:rPr>
-        <w:t>elems</w:t>
+        <w:t>elem</w:t>
+      </w:r>
+      <w:r>
+        <w:rPr>
+          <w:rFonts w:ascii="Courier New" w:hAnsi="Courier New" w:cs="Courier New"/>
+          <w:sz w:val="20"/>
+          <w:szCs w:val="19"/>
+        </w:rPr>
+        <w:t>Id</w:t>
+      </w:r>
+      <w:r>
+        <w:rPr>
+          <w:rFonts w:ascii="Courier New" w:hAnsi="Courier New" w:cs="Courier New"/>
+          <w:sz w:val="20"/>
+          <w:szCs w:val="19"/>
+        </w:rPr>
+        <w:t>s</w:t>
       </w:r>
       <w:proofErr w:type="spellEnd"/>
       <w:r>
@@ -5518,6 +5710,7 @@
         <w:t xml:space="preserve"> </w:t>
       </w:r>
       <w:proofErr w:type="spellStart"/>
+      <w:proofErr w:type="gramStart"/>
       <w:r>
         <w:rPr>
           <w:rFonts w:ascii="Courier New" w:hAnsi="Courier New" w:cs="Courier New"/>
@@ -5536,6 +5729,7 @@
         </w:rPr>
         <w:t>(</w:t>
       </w:r>
+      <w:proofErr w:type="gramEnd"/>
       <w:r>
         <w:rPr>
           <w:rFonts w:ascii="Courier New" w:hAnsi="Courier New" w:cs="Courier New"/>
@@ -5798,7 +5992,23 @@
           <w:sz w:val="20"/>
           <w:szCs w:val="19"/>
         </w:rPr>
-        <w:t>elems.Add</w:t>
+        <w:t>elem</w:t>
+      </w:r>
+      <w:r>
+        <w:rPr>
+          <w:rFonts w:ascii="Courier New" w:hAnsi="Courier New" w:cs="Courier New"/>
+          <w:sz w:val="20"/>
+          <w:szCs w:val="19"/>
+        </w:rPr>
+        <w:t>Id</w:t>
+      </w:r>
+      <w:r>
+        <w:rPr>
+          <w:rFonts w:ascii="Courier New" w:hAnsi="Courier New" w:cs="Courier New"/>
+          <w:sz w:val="20"/>
+          <w:szCs w:val="19"/>
+        </w:rPr>
+        <w:t>s.Add</w:t>
       </w:r>
       <w:proofErr w:type="spellEnd"/>
       <w:r>
@@ -5810,6 +6020,7 @@
         <w:t>(</w:t>
       </w:r>
       <w:proofErr w:type="spellStart"/>
+      <w:proofErr w:type="gramStart"/>
       <w:r>
         <w:rPr>
           <w:rFonts w:ascii="Courier New" w:hAnsi="Courier New" w:cs="Courier New"/>
@@ -5819,6 +6030,7 @@
         <w:t>r.ElementId</w:t>
       </w:r>
       <w:proofErr w:type="spellEnd"/>
+      <w:proofErr w:type="gramEnd"/>
       <w:r>
         <w:rPr>
           <w:rFonts w:ascii="Courier New" w:hAnsi="Courier New" w:cs="Courier New"/>
@@ -5883,6 +6095,7 @@
         <w:t xml:space="preserve">    </w:t>
       </w:r>
       <w:proofErr w:type="spellStart"/>
+      <w:proofErr w:type="gramStart"/>
       <w:r>
         <w:rPr>
           <w:rFonts w:ascii="Courier New" w:hAnsi="Courier New" w:cs="Courier New"/>
@@ -5901,13 +6114,32 @@
         <w:t>(</w:t>
       </w:r>
       <w:proofErr w:type="spellStart"/>
-      <w:r>
-        <w:rPr>
-          <w:rFonts w:ascii="Courier New" w:hAnsi="Courier New" w:cs="Courier New"/>
-          <w:sz w:val="20"/>
-          <w:szCs w:val="19"/>
-        </w:rPr>
-        <w:t>elems</w:t>
+      <w:proofErr w:type="gramEnd"/>
+      <w:r>
+        <w:rPr>
+          <w:rFonts w:ascii="Courier New" w:hAnsi="Courier New" w:cs="Courier New"/>
+          <w:sz w:val="20"/>
+          <w:szCs w:val="19"/>
+        </w:rPr>
+        <w:t>elem</w:t>
+      </w:r>
+      <w:r>
+        <w:rPr>
+          <w:rFonts w:ascii="Courier New" w:hAnsi="Courier New" w:cs="Courier New"/>
+          <w:sz w:val="20"/>
+          <w:szCs w:val="19"/>
+        </w:rPr>
+        <w:t>Id</w:t>
+      </w:r>
+      <w:bookmarkStart w:id="2" w:name="_GoBack"/>
+      <w:bookmarkEnd w:id="2"/>
+      <w:r>
+        <w:rPr>
+          <w:rFonts w:ascii="Courier New" w:hAnsi="Courier New" w:cs="Courier New"/>
+          <w:sz w:val="20"/>
+          <w:szCs w:val="19"/>
+        </w:rPr>
+        <w:t>s</w:t>
       </w:r>
       <w:proofErr w:type="spellEnd"/>
       <w:r>
@@ -6120,7 +6352,16 @@
           <w:sz w:val="20"/>
           <w:szCs w:val="19"/>
         </w:rPr>
-        <w:t>PickMethod_PickElementByRectangle</w:t>
+        <w:t>PickMethod_</w:t>
+      </w:r>
+      <w:proofErr w:type="gramStart"/>
+      <w:r>
+        <w:rPr>
+          <w:rFonts w:ascii="Courier New" w:hAnsi="Courier New" w:cs="Courier New"/>
+          <w:sz w:val="20"/>
+          <w:szCs w:val="19"/>
+        </w:rPr>
+        <w:t>PickElementByRectangle</w:t>
       </w:r>
       <w:proofErr w:type="spellEnd"/>
       <w:r>
@@ -6129,7 +6370,16 @@
           <w:sz w:val="20"/>
           <w:szCs w:val="19"/>
         </w:rPr>
-        <w:t>()</w:t>
+        <w:t>(</w:t>
+      </w:r>
+      <w:proofErr w:type="gramEnd"/>
+      <w:r>
+        <w:rPr>
+          <w:rFonts w:ascii="Courier New" w:hAnsi="Courier New" w:cs="Courier New"/>
+          <w:sz w:val="20"/>
+          <w:szCs w:val="19"/>
+        </w:rPr>
+        <w:t>)</w:t>
       </w:r>
     </w:p>
     <w:p>
@@ -6196,7 +6446,27 @@
           <w:sz w:val="20"/>
           <w:szCs w:val="19"/>
         </w:rPr>
-        <w:t xml:space="preserve"> returns the list of element. not reference. </w:t>
+        <w:t xml:space="preserve"> returns the list of </w:t>
+      </w:r>
+      <w:proofErr w:type="gramStart"/>
+      <w:r>
+        <w:rPr>
+          <w:rFonts w:ascii="Courier New" w:hAnsi="Courier New" w:cs="Courier New"/>
+          <w:color w:val="008000"/>
+          <w:sz w:val="20"/>
+          <w:szCs w:val="19"/>
+        </w:rPr>
+        <w:t>element</w:t>
+      </w:r>
+      <w:proofErr w:type="gramEnd"/>
+      <w:r>
+        <w:rPr>
+          <w:rFonts w:ascii="Courier New" w:hAnsi="Courier New" w:cs="Courier New"/>
+          <w:color w:val="008000"/>
+          <w:sz w:val="20"/>
+          <w:szCs w:val="19"/>
+        </w:rPr>
+        <w:t xml:space="preserve">. not reference. </w:t>
       </w:r>
     </w:p>
     <w:p>
@@ -6274,6 +6544,7 @@
         <w:t xml:space="preserve"> </w:t>
       </w:r>
       <w:proofErr w:type="spellStart"/>
+      <w:proofErr w:type="gramStart"/>
       <w:r>
         <w:rPr>
           <w:rFonts w:ascii="Courier New" w:hAnsi="Courier New" w:cs="Courier New"/>
@@ -6292,6 +6563,7 @@
         </w:rPr>
         <w:t>(</w:t>
       </w:r>
+      <w:proofErr w:type="gramEnd"/>
       <w:r>
         <w:rPr>
           <w:rFonts w:ascii="Courier New" w:hAnsi="Courier New" w:cs="Courier New"/>
@@ -6350,6 +6622,7 @@
         <w:t xml:space="preserve">        _</w:t>
       </w:r>
       <w:proofErr w:type="spellStart"/>
+      <w:proofErr w:type="gramStart"/>
       <w:r>
         <w:rPr>
           <w:rFonts w:ascii="Courier New" w:hAnsi="Courier New" w:cs="Courier New"/>
@@ -6359,6 +6632,7 @@
         <w:t>uiDoc.Selection.PickElementsByRectangle</w:t>
       </w:r>
       <w:proofErr w:type="spellEnd"/>
+      <w:proofErr w:type="gramEnd"/>
       <w:r>
         <w:rPr>
           <w:rFonts w:ascii="Courier New" w:hAnsi="Courier New" w:cs="Courier New"/>
@@ -6516,6 +6790,7 @@
         <w:t xml:space="preserve"> </w:t>
       </w:r>
       <w:proofErr w:type="spellStart"/>
+      <w:proofErr w:type="gramStart"/>
       <w:r>
         <w:rPr>
           <w:rFonts w:ascii="Courier New" w:hAnsi="Courier New" w:cs="Courier New"/>
@@ -6534,6 +6809,7 @@
         </w:rPr>
         <w:t>(</w:t>
       </w:r>
+      <w:proofErr w:type="gramEnd"/>
       <w:r>
         <w:rPr>
           <w:rFonts w:ascii="Courier New" w:hAnsi="Courier New" w:cs="Courier New"/>
@@ -6816,6 +7092,7 @@
         <w:t xml:space="preserve">      </w:t>
       </w:r>
       <w:proofErr w:type="spellStart"/>
+      <w:proofErr w:type="gramStart"/>
       <w:r>
         <w:rPr>
           <w:rFonts w:ascii="Courier New" w:hAnsi="Courier New" w:cs="Courier New"/>
@@ -6841,6 +7118,7 @@
         <w:t>.Add</w:t>
       </w:r>
       <w:proofErr w:type="spellEnd"/>
+      <w:proofErr w:type="gramEnd"/>
       <w:r>
         <w:rPr>
           <w:rFonts w:ascii="Courier New" w:hAnsi="Courier New" w:cs="Courier New"/>
@@ -6856,17 +7134,7 @@
           <w:sz w:val="20"/>
           <w:szCs w:val="19"/>
         </w:rPr>
-        <w:t>e.</w:t>
-      </w:r>
-      <w:bookmarkStart w:id="2" w:name="_GoBack"/>
-      <w:bookmarkEnd w:id="2"/>
-      <w:r>
-        <w:rPr>
-          <w:rFonts w:ascii="Courier New" w:hAnsi="Courier New" w:cs="Courier New"/>
-          <w:sz w:val="20"/>
-          <w:szCs w:val="19"/>
-        </w:rPr>
-        <w:t>Id</w:t>
+        <w:t>e.Id</w:t>
       </w:r>
       <w:proofErr w:type="spellEnd"/>
       <w:r>
@@ -6933,6 +7201,7 @@
         <w:t xml:space="preserve">    </w:t>
       </w:r>
       <w:proofErr w:type="spellStart"/>
+      <w:proofErr w:type="gramStart"/>
       <w:r>
         <w:rPr>
           <w:rFonts w:ascii="Courier New" w:hAnsi="Courier New" w:cs="Courier New"/>
@@ -6951,6 +7220,7 @@
         <w:t>(</w:t>
       </w:r>
       <w:proofErr w:type="spellStart"/>
+      <w:proofErr w:type="gramEnd"/>
       <w:r>
         <w:rPr>
           <w:rFonts w:ascii="Courier New" w:hAnsi="Courier New" w:cs="Courier New"/>
@@ -7125,12 +7395,17 @@
         <w:t xml:space="preserve">If you simply want to pick a point in space then you can use </w:t>
       </w:r>
       <w:proofErr w:type="spellStart"/>
+      <w:proofErr w:type="gramStart"/>
       <w:r>
         <w:t>PickPoint</w:t>
       </w:r>
       <w:proofErr w:type="spellEnd"/>
       <w:r>
-        <w:t>()  for that</w:t>
+        <w:t>(</w:t>
+      </w:r>
+      <w:proofErr w:type="gramEnd"/>
+      <w:r>
+        <w:t>)  for that</w:t>
       </w:r>
     </w:p>
     <w:p>
@@ -7206,7 +7481,16 @@
           <w:sz w:val="20"/>
           <w:szCs w:val="19"/>
         </w:rPr>
-        <w:t>PickMethod_PickPoint</w:t>
+        <w:t>PickMethod_</w:t>
+      </w:r>
+      <w:proofErr w:type="gramStart"/>
+      <w:r>
+        <w:rPr>
+          <w:rFonts w:ascii="Courier New" w:hAnsi="Courier New" w:cs="Courier New"/>
+          <w:sz w:val="20"/>
+          <w:szCs w:val="19"/>
+        </w:rPr>
+        <w:t>PickPoint</w:t>
       </w:r>
       <w:proofErr w:type="spellEnd"/>
       <w:r>
@@ -7215,7 +7499,16 @@
           <w:sz w:val="20"/>
           <w:szCs w:val="19"/>
         </w:rPr>
-        <w:t>()</w:t>
+        <w:t>(</w:t>
+      </w:r>
+      <w:proofErr w:type="gramEnd"/>
+      <w:r>
+        <w:rPr>
+          <w:rFonts w:ascii="Courier New" w:hAnsi="Courier New" w:cs="Courier New"/>
+          <w:sz w:val="20"/>
+          <w:szCs w:val="19"/>
+        </w:rPr>
+        <w:t>)</w:t>
       </w:r>
     </w:p>
     <w:p>
@@ -7307,6 +7600,7 @@
         <w:t xml:space="preserve"> = _</w:t>
       </w:r>
       <w:proofErr w:type="spellStart"/>
+      <w:proofErr w:type="gramStart"/>
       <w:r>
         <w:rPr>
           <w:rFonts w:ascii="Courier New" w:hAnsi="Courier New" w:cs="Courier New"/>
@@ -7316,6 +7610,7 @@
         <w:t>uiDoc.Selection.PickPoint</w:t>
       </w:r>
       <w:proofErr w:type="spellEnd"/>
+      <w:proofErr w:type="gramEnd"/>
       <w:r>
         <w:rPr>
           <w:rFonts w:ascii="Courier New" w:hAnsi="Courier New" w:cs="Courier New"/>
@@ -7769,6 +8064,7 @@
         <w:t xml:space="preserve"> </w:t>
       </w:r>
       <w:proofErr w:type="spellStart"/>
+      <w:proofErr w:type="gramStart"/>
       <w:r>
         <w:rPr>
           <w:rFonts w:ascii="Courier New" w:hAnsi="Courier New" w:cs="Courier New"/>
@@ -7784,7 +8080,16 @@
           <w:sz w:val="20"/>
           <w:szCs w:val="19"/>
         </w:rPr>
-        <w:t>()</w:t>
+        <w:t>(</w:t>
+      </w:r>
+      <w:proofErr w:type="gramEnd"/>
+      <w:r>
+        <w:rPr>
+          <w:rFonts w:ascii="Courier New" w:hAnsi="Courier New" w:cs="Courier New"/>
+          <w:sz w:val="20"/>
+          <w:szCs w:val="19"/>
+        </w:rPr>
+        <w:t>)</w:t>
       </w:r>
     </w:p>
     <w:p>
@@ -7899,6 +8204,7 @@
         <w:t xml:space="preserve">        _</w:t>
       </w:r>
       <w:proofErr w:type="spellStart"/>
+      <w:proofErr w:type="gramStart"/>
       <w:r>
         <w:rPr>
           <w:rFonts w:ascii="Courier New" w:hAnsi="Courier New" w:cs="Courier New"/>
@@ -7908,6 +8214,7 @@
         <w:t>uiDoc.Selection.PickObject</w:t>
       </w:r>
       <w:proofErr w:type="spellEnd"/>
+      <w:proofErr w:type="gramEnd"/>
       <w:r>
         <w:rPr>
           <w:rFonts w:ascii="Courier New" w:hAnsi="Courier New" w:cs="Courier New"/>
@@ -8096,6 +8403,7 @@
         <w:t xml:space="preserve"> = _</w:t>
       </w:r>
       <w:proofErr w:type="spellStart"/>
+      <w:proofErr w:type="gramStart"/>
       <w:r>
         <w:rPr>
           <w:rFonts w:ascii="Courier New" w:hAnsi="Courier New" w:cs="Courier New"/>
@@ -8105,6 +8413,7 @@
         <w:t>uiDoc.Document.GetElement</w:t>
       </w:r>
       <w:proofErr w:type="spellEnd"/>
+      <w:proofErr w:type="gramEnd"/>
       <w:r>
         <w:rPr>
           <w:rFonts w:ascii="Courier New" w:hAnsi="Courier New" w:cs="Courier New"/>
@@ -8188,6 +8497,7 @@
         <w:t xml:space="preserve"> = </w:t>
       </w:r>
       <w:proofErr w:type="spellStart"/>
+      <w:proofErr w:type="gramStart"/>
       <w:r>
         <w:rPr>
           <w:rFonts w:ascii="Courier New" w:hAnsi="Courier New" w:cs="Courier New"/>
@@ -8197,6 +8507,7 @@
         <w:t>r.GlobalPoint</w:t>
       </w:r>
       <w:proofErr w:type="spellEnd"/>
+      <w:proofErr w:type="gramEnd"/>
     </w:p>
     <w:p>
       <w:pPr>
@@ -8335,6 +8646,7 @@
         </w:rPr>
         <w:t xml:space="preserve"> </w:t>
       </w:r>
+      <w:proofErr w:type="gramStart"/>
       <w:r>
         <w:rPr>
           <w:rFonts w:ascii="Courier New" w:hAnsi="Courier New" w:cs="Courier New"/>
@@ -8344,6 +8656,7 @@
         </w:rPr>
         <w:t>Nothing</w:t>
       </w:r>
+      <w:proofErr w:type="gramEnd"/>
       <w:r>
         <w:rPr>
           <w:rFonts w:ascii="Courier New" w:hAnsi="Courier New" w:cs="Courier New"/>
@@ -8548,9 +8861,19 @@
           <w:sz w:val="20"/>
           <w:szCs w:val="19"/>
         </w:rPr>
-        <w:t>e.Id.ToString</w:t>
+        <w:t>e.</w:t>
+      </w:r>
+      <w:proofErr w:type="gramStart"/>
+      <w:r>
+        <w:rPr>
+          <w:rFonts w:ascii="Courier New" w:hAnsi="Courier New" w:cs="Courier New"/>
+          <w:sz w:val="20"/>
+          <w:szCs w:val="19"/>
+        </w:rPr>
+        <w:t>Id.ToString</w:t>
       </w:r>
       <w:proofErr w:type="spellEnd"/>
+      <w:proofErr w:type="gramEnd"/>
     </w:p>
     <w:p>
       <w:pPr>
@@ -8822,12 +9145,17 @@
         <w:t xml:space="preserve">We can also use the </w:t>
       </w:r>
       <w:proofErr w:type="spellStart"/>
+      <w:proofErr w:type="gramStart"/>
       <w:r>
         <w:t>PickObject</w:t>
       </w:r>
       <w:proofErr w:type="spellEnd"/>
       <w:r>
-        <w:t xml:space="preserve">() function to pick a face or edge of an element, we just need to pass in </w:t>
+        <w:t>(</w:t>
+      </w:r>
+      <w:proofErr w:type="gramEnd"/>
+      <w:r>
+        <w:t xml:space="preserve">) function to pick a face or edge of an element, we just need to pass in </w:t>
       </w:r>
       <w:proofErr w:type="spellStart"/>
       <w:r>
@@ -8843,18 +9171,31 @@
       </w:r>
       <w:proofErr w:type="spellEnd"/>
       <w:r>
-        <w:t xml:space="preserve"> respectively. Once we got back the reference we can use Element.</w:t>
+        <w:t xml:space="preserve"> respectively. Once we got back the </w:t>
+      </w:r>
+      <w:proofErr w:type="gramStart"/>
+      <w:r>
+        <w:t>reference</w:t>
+      </w:r>
+      <w:proofErr w:type="gramEnd"/>
+      <w:r>
+        <w:t xml:space="preserve"> we can use Element.</w:t>
       </w:r>
       <w:r>
         <w:t xml:space="preserve"> </w:t>
       </w:r>
       <w:proofErr w:type="spellStart"/>
+      <w:proofErr w:type="gramStart"/>
       <w:r>
         <w:t>GetGeometryObjectFromReference</w:t>
       </w:r>
       <w:proofErr w:type="spellEnd"/>
       <w:r>
-        <w:t xml:space="preserve">() to get back the Face or Edge </w:t>
+        <w:t>(</w:t>
+      </w:r>
+      <w:proofErr w:type="gramEnd"/>
+      <w:r>
+        <w:t xml:space="preserve">) to get back the Face or Edge </w:t>
       </w:r>
       <w:r>
         <w:t xml:space="preserve">of the element </w:t>
@@ -8930,6 +9271,7 @@
         <w:t xml:space="preserve"> </w:t>
       </w:r>
       <w:proofErr w:type="spellStart"/>
+      <w:proofErr w:type="gramStart"/>
       <w:r>
         <w:rPr>
           <w:rFonts w:ascii="Courier New" w:hAnsi="Courier New" w:cs="Courier New"/>
@@ -8945,7 +9287,16 @@
           <w:sz w:val="20"/>
           <w:szCs w:val="19"/>
         </w:rPr>
-        <w:t>()</w:t>
+        <w:t>(</w:t>
+      </w:r>
+      <w:proofErr w:type="gramEnd"/>
+      <w:r>
+        <w:rPr>
+          <w:rFonts w:ascii="Courier New" w:hAnsi="Courier New" w:cs="Courier New"/>
+          <w:sz w:val="20"/>
+          <w:szCs w:val="19"/>
+        </w:rPr>
+        <w:t>)</w:t>
       </w:r>
     </w:p>
     <w:p>
@@ -9076,6 +9427,7 @@
         <w:t>_</w:t>
       </w:r>
       <w:proofErr w:type="spellStart"/>
+      <w:proofErr w:type="gramStart"/>
       <w:r>
         <w:rPr>
           <w:rFonts w:ascii="Courier New" w:hAnsi="Courier New" w:cs="Courier New"/>
@@ -9085,6 +9437,7 @@
         <w:t>uiDoc.Selection.PickObject</w:t>
       </w:r>
       <w:proofErr w:type="spellEnd"/>
+      <w:proofErr w:type="gramEnd"/>
       <w:r>
         <w:rPr>
           <w:rFonts w:ascii="Courier New" w:hAnsi="Courier New" w:cs="Courier New"/>
@@ -9212,6 +9565,7 @@
         <w:t xml:space="preserve"> = _</w:t>
       </w:r>
       <w:proofErr w:type="spellStart"/>
+      <w:proofErr w:type="gramStart"/>
       <w:r>
         <w:rPr>
           <w:rFonts w:ascii="Courier New" w:hAnsi="Courier New" w:cs="Courier New"/>
@@ -9221,6 +9575,7 @@
         <w:t>uiDoc.Document.GetElement</w:t>
       </w:r>
       <w:proofErr w:type="spellEnd"/>
+      <w:proofErr w:type="gramEnd"/>
       <w:r>
         <w:rPr>
           <w:rFonts w:ascii="Courier New" w:hAnsi="Courier New" w:cs="Courier New"/>
@@ -9345,6 +9700,7 @@
         <w:t xml:space="preserve"> = </w:t>
       </w:r>
       <w:proofErr w:type="spellStart"/>
+      <w:proofErr w:type="gramStart"/>
       <w:r>
         <w:rPr>
           <w:rFonts w:ascii="Courier New" w:hAnsi="Courier New" w:cs="Courier New"/>
@@ -9354,6 +9710,7 @@
         <w:t>e.GetGeometryObjectFromReference</w:t>
       </w:r>
       <w:proofErr w:type="spellEnd"/>
+      <w:proofErr w:type="gramEnd"/>
       <w:r>
         <w:rPr>
           <w:rFonts w:ascii="Courier New" w:hAnsi="Courier New" w:cs="Courier New"/>
@@ -9585,6 +9942,7 @@
         </w:rPr>
         <w:t xml:space="preserve"> </w:t>
       </w:r>
+      <w:proofErr w:type="gramStart"/>
       <w:r>
         <w:rPr>
           <w:rFonts w:ascii="Courier New" w:hAnsi="Courier New" w:cs="Courier New"/>
@@ -9594,6 +9952,7 @@
         </w:rPr>
         <w:t>Nothing</w:t>
       </w:r>
+      <w:proofErr w:type="gramEnd"/>
       <w:r>
         <w:rPr>
           <w:rFonts w:ascii="Courier New" w:hAnsi="Courier New" w:cs="Courier New"/>
@@ -9658,9 +10017,19 @@
           <w:sz w:val="20"/>
           <w:szCs w:val="19"/>
         </w:rPr>
-        <w:t>e.Id.ToString</w:t>
+        <w:t>e.</w:t>
+      </w:r>
+      <w:proofErr w:type="gramStart"/>
+      <w:r>
+        <w:rPr>
+          <w:rFonts w:ascii="Courier New" w:hAnsi="Courier New" w:cs="Courier New"/>
+          <w:sz w:val="20"/>
+          <w:szCs w:val="19"/>
+        </w:rPr>
+        <w:t>Id.ToString</w:t>
       </w:r>
       <w:proofErr w:type="spellEnd"/>
+      <w:proofErr w:type="gramEnd"/>
       <w:r>
         <w:rPr>
           <w:rFonts w:ascii="Courier New" w:hAnsi="Courier New" w:cs="Courier New"/>
@@ -10056,12 +10425,17 @@
         <w:t>()/</w:t>
       </w:r>
       <w:proofErr w:type="spellStart"/>
+      <w:proofErr w:type="gramStart"/>
       <w:r>
         <w:t>PickObjects</w:t>
       </w:r>
       <w:proofErr w:type="spellEnd"/>
       <w:r>
-        <w:t xml:space="preserve">() then we can also specify an instance of a class that implements </w:t>
+        <w:t>(</w:t>
+      </w:r>
+      <w:proofErr w:type="gramEnd"/>
+      <w:r>
+        <w:t xml:space="preserve">) then we can also specify an instance of a class that implements </w:t>
       </w:r>
       <w:proofErr w:type="spellStart"/>
       <w:r>
@@ -10072,18 +10446,31 @@
         <w:t xml:space="preserve"> to filter the selection </w:t>
       </w:r>
       <w:r>
-        <w:t xml:space="preserve">in the way we want. As an example let’s filter the selection so that only walls can be selected by the user. </w:t>
-      </w:r>
-    </w:p>
-    <w:p>
-      <w:pPr>
-        <w:autoSpaceDE w:val="0"/>
-        <w:autoSpaceDN w:val="0"/>
-        <w:adjustRightInd w:val="0"/>
-        <w:spacing w:after="0" w:line="240" w:lineRule="auto"/>
-      </w:pPr>
-      <w:r>
-        <w:t xml:space="preserve">First we create the class that implements the </w:t>
+        <w:t xml:space="preserve">in the way we want. As an </w:t>
+      </w:r>
+      <w:proofErr w:type="gramStart"/>
+      <w:r>
+        <w:t>example</w:t>
+      </w:r>
+      <w:proofErr w:type="gramEnd"/>
+      <w:r>
+        <w:t xml:space="preserve"> let’s filter the selection so that only walls can be selected by the user. </w:t>
+      </w:r>
+    </w:p>
+    <w:p>
+      <w:pPr>
+        <w:autoSpaceDE w:val="0"/>
+        <w:autoSpaceDN w:val="0"/>
+        <w:adjustRightInd w:val="0"/>
+        <w:spacing w:after="0" w:line="240" w:lineRule="auto"/>
+      </w:pPr>
+      <w:proofErr w:type="gramStart"/>
+      <w:r>
+        <w:t>First</w:t>
+      </w:r>
+      <w:proofErr w:type="gramEnd"/>
+      <w:r>
+        <w:t xml:space="preserve"> we create the class that implements the </w:t>
       </w:r>
       <w:proofErr w:type="spellStart"/>
       <w:r>
@@ -10094,12 +10481,17 @@
         <w:t xml:space="preserve"> interface. This interface has two methods that can be implemented: </w:t>
       </w:r>
       <w:proofErr w:type="spellStart"/>
+      <w:proofErr w:type="gramStart"/>
       <w:r>
         <w:t>AllowReference</w:t>
       </w:r>
       <w:proofErr w:type="spellEnd"/>
       <w:r>
-        <w:t xml:space="preserve">() and </w:t>
+        <w:t>(</w:t>
+      </w:r>
+      <w:proofErr w:type="gramEnd"/>
+      <w:r>
+        <w:t xml:space="preserve">) and </w:t>
       </w:r>
       <w:proofErr w:type="spellStart"/>
       <w:r>
@@ -10121,12 +10513,17 @@
         <w:t xml:space="preserve"> to </w:t>
       </w:r>
       <w:proofErr w:type="spellStart"/>
+      <w:proofErr w:type="gramStart"/>
       <w:r>
         <w:t>PickObject</w:t>
       </w:r>
       <w:proofErr w:type="spellEnd"/>
       <w:r>
-        <w:t xml:space="preserve">() then only the </w:t>
+        <w:t>(</w:t>
+      </w:r>
+      <w:proofErr w:type="gramEnd"/>
+      <w:r>
+        <w:t xml:space="preserve">) then only the </w:t>
       </w:r>
       <w:proofErr w:type="spellStart"/>
       <w:r>
@@ -10156,12 +10553,17 @@
         <w:t xml:space="preserve"> then </w:t>
       </w:r>
       <w:proofErr w:type="spellStart"/>
+      <w:proofErr w:type="gramStart"/>
       <w:r>
         <w:t>AllowReference</w:t>
       </w:r>
       <w:proofErr w:type="spellEnd"/>
       <w:r>
-        <w:t>() will be called.</w:t>
+        <w:t>(</w:t>
+      </w:r>
+      <w:proofErr w:type="gramEnd"/>
+      <w:r>
+        <w:t>) will be called.</w:t>
       </w:r>
     </w:p>
     <w:p>
@@ -10365,6 +10767,7 @@
         <w:t xml:space="preserve"> </w:t>
       </w:r>
       <w:proofErr w:type="spellStart"/>
+      <w:proofErr w:type="gramStart"/>
       <w:r>
         <w:rPr>
           <w:rFonts w:ascii="Courier New" w:hAnsi="Courier New" w:cs="Courier New"/>
@@ -10383,6 +10786,7 @@
         <w:t>(</w:t>
       </w:r>
       <w:proofErr w:type="spellStart"/>
+      <w:proofErr w:type="gramEnd"/>
       <w:r>
         <w:rPr>
           <w:rFonts w:ascii="Courier New" w:hAnsi="Courier New" w:cs="Courier New"/>
@@ -10584,6 +10988,7 @@
         <w:t xml:space="preserve"> </w:t>
       </w:r>
       <w:proofErr w:type="spellStart"/>
+      <w:proofErr w:type="gramStart"/>
       <w:r>
         <w:rPr>
           <w:rFonts w:ascii="Courier New" w:hAnsi="Courier New" w:cs="Courier New"/>
@@ -10593,6 +10998,7 @@
         <w:t>e.Category</w:t>
       </w:r>
       <w:proofErr w:type="spellEnd"/>
+      <w:proofErr w:type="gramEnd"/>
       <w:r>
         <w:rPr>
           <w:rFonts w:ascii="Courier New" w:hAnsi="Courier New" w:cs="Courier New"/>
@@ -10719,13 +11125,23 @@
         <w:t xml:space="preserve"> </w:t>
       </w:r>
       <w:proofErr w:type="spellStart"/>
-      <w:r>
-        <w:rPr>
-          <w:rFonts w:ascii="Courier New" w:hAnsi="Courier New" w:cs="Courier New"/>
-          <w:sz w:val="20"/>
-          <w:szCs w:val="19"/>
-        </w:rPr>
-        <w:t>e.Category.Id.IntegerValue.Equals</w:t>
+      <w:proofErr w:type="gramStart"/>
+      <w:r>
+        <w:rPr>
+          <w:rFonts w:ascii="Courier New" w:hAnsi="Courier New" w:cs="Courier New"/>
+          <w:sz w:val="20"/>
+          <w:szCs w:val="19"/>
+        </w:rPr>
+        <w:t>e.Category.Id</w:t>
+      </w:r>
+      <w:proofErr w:type="gramEnd"/>
+      <w:r>
+        <w:rPr>
+          <w:rFonts w:ascii="Courier New" w:hAnsi="Courier New" w:cs="Courier New"/>
+          <w:sz w:val="20"/>
+          <w:szCs w:val="19"/>
+        </w:rPr>
+        <w:t>.IntegerValue.Equals</w:t>
       </w:r>
       <w:proofErr w:type="spellEnd"/>
       <w:r>
@@ -11023,6 +11439,7 @@
         <w:t xml:space="preserve"> </w:t>
       </w:r>
       <w:proofErr w:type="spellStart"/>
+      <w:proofErr w:type="gramStart"/>
       <w:r>
         <w:rPr>
           <w:rFonts w:ascii="Courier New" w:hAnsi="Courier New" w:cs="Courier New"/>
@@ -11040,6 +11457,7 @@
         </w:rPr>
         <w:t>( _</w:t>
       </w:r>
+      <w:proofErr w:type="gramEnd"/>
     </w:p>
     <w:p>
       <w:pPr>
@@ -11158,6 +11576,7 @@
         </w:rPr>
         <w:t xml:space="preserve"> position </w:t>
       </w:r>
+      <w:proofErr w:type="gramStart"/>
       <w:r>
         <w:rPr>
           <w:rFonts w:ascii="Courier New" w:hAnsi="Courier New" w:cs="Courier New"/>
@@ -11167,6 +11586,7 @@
         </w:rPr>
         <w:t>As</w:t>
       </w:r>
+      <w:proofErr w:type="gramEnd"/>
       <w:r>
         <w:rPr>
           <w:rFonts w:ascii="Courier New" w:hAnsi="Courier New" w:cs="Courier New"/>
@@ -11584,6 +12004,7 @@
         <w:t xml:space="preserve"> </w:t>
       </w:r>
       <w:proofErr w:type="spellStart"/>
+      <w:proofErr w:type="gramStart"/>
       <w:r>
         <w:rPr>
           <w:rFonts w:ascii="Courier New" w:hAnsi="Courier New" w:cs="Courier New"/>
@@ -11599,7 +12020,16 @@
           <w:sz w:val="20"/>
           <w:szCs w:val="19"/>
         </w:rPr>
-        <w:t>()</w:t>
+        <w:t>(</w:t>
+      </w:r>
+      <w:proofErr w:type="gramEnd"/>
+      <w:r>
+        <w:rPr>
+          <w:rFonts w:ascii="Courier New" w:hAnsi="Courier New" w:cs="Courier New"/>
+          <w:sz w:val="20"/>
+          <w:szCs w:val="19"/>
+        </w:rPr>
+        <w:t>)</w:t>
       </w:r>
     </w:p>
     <w:p>
@@ -11833,6 +12263,7 @@
         <w:t>_</w:t>
       </w:r>
       <w:proofErr w:type="spellStart"/>
+      <w:proofErr w:type="gramStart"/>
       <w:r>
         <w:rPr>
           <w:rFonts w:ascii="Courier New" w:hAnsi="Courier New" w:cs="Courier New"/>
@@ -11842,6 +12273,7 @@
         <w:t>uiDoc.Selection.PickObject</w:t>
       </w:r>
       <w:proofErr w:type="spellEnd"/>
+      <w:proofErr w:type="gramEnd"/>
       <w:r>
         <w:rPr>
           <w:rFonts w:ascii="Courier New" w:hAnsi="Courier New" w:cs="Courier New"/>
@@ -12065,6 +12497,7 @@
         <w:t xml:space="preserve"> = _</w:t>
       </w:r>
       <w:proofErr w:type="spellStart"/>
+      <w:proofErr w:type="gramStart"/>
       <w:r>
         <w:rPr>
           <w:rFonts w:ascii="Courier New" w:hAnsi="Courier New" w:cs="Courier New"/>
@@ -12074,6 +12507,7 @@
         <w:t>uiDoc.Document.GetElement</w:t>
       </w:r>
       <w:proofErr w:type="spellEnd"/>
+      <w:proofErr w:type="gramEnd"/>
       <w:r>
         <w:rPr>
           <w:rFonts w:ascii="Courier New" w:hAnsi="Courier New" w:cs="Courier New"/>
@@ -12367,12 +12801,17 @@
         </w:numPr>
       </w:pPr>
       <w:proofErr w:type="spellStart"/>
+      <w:proofErr w:type="gramStart"/>
       <w:r>
         <w:t>CreateWalls</w:t>
       </w:r>
       <w:proofErr w:type="spellEnd"/>
       <w:r>
-        <w:t>()</w:t>
+        <w:t>(</w:t>
+      </w:r>
+      <w:proofErr w:type="gramEnd"/>
+      <w:r>
+        <w:t>)</w:t>
       </w:r>
     </w:p>
     <w:p>
@@ -12384,12 +12823,17 @@
         </w:numPr>
       </w:pPr>
       <w:proofErr w:type="spellStart"/>
+      <w:proofErr w:type="gramStart"/>
       <w:r>
         <w:t>AddDoor</w:t>
       </w:r>
       <w:proofErr w:type="spellEnd"/>
       <w:r>
-        <w:t>()</w:t>
+        <w:t>(</w:t>
+      </w:r>
+      <w:proofErr w:type="gramEnd"/>
+      <w:r>
+        <w:t>)</w:t>
       </w:r>
     </w:p>
     <w:p>
@@ -12401,12 +12845,17 @@
         </w:numPr>
       </w:pPr>
       <w:proofErr w:type="spellStart"/>
+      <w:proofErr w:type="gramStart"/>
       <w:r>
         <w:t>AddWindow</w:t>
       </w:r>
       <w:proofErr w:type="spellEnd"/>
       <w:r>
-        <w:t>()</w:t>
+        <w:t>(</w:t>
+      </w:r>
+      <w:proofErr w:type="gramEnd"/>
+      <w:r>
+        <w:t>)</w:t>
       </w:r>
     </w:p>
     <w:p>
@@ -12418,12 +12867,17 @@
         </w:numPr>
       </w:pPr>
       <w:proofErr w:type="spellStart"/>
+      <w:proofErr w:type="gramStart"/>
       <w:r>
         <w:t>AddRoof</w:t>
       </w:r>
       <w:proofErr w:type="spellEnd"/>
       <w:r>
-        <w:t>()</w:t>
+        <w:t>(</w:t>
+      </w:r>
+      <w:proofErr w:type="gramEnd"/>
+      <w:r>
+        <w:t>)</w:t>
       </w:r>
     </w:p>
     <w:p>
@@ -17960,7 +18414,7 @@
 </file>
 
 <file path=customXml/itemProps1.xml><?xml version="1.0" encoding="utf-8"?>
-<ds:datastoreItem xmlns:ds="http://schemas.openxmlformats.org/officeDocument/2006/customXml" ds:itemID="{9BF6AE83-33D6-4543-A77A-D2EAAE3A34F1}">
+<ds:datastoreItem xmlns:ds="http://schemas.openxmlformats.org/officeDocument/2006/customXml" ds:itemID="{6DDB9ABC-A9EC-401D-9EDA-17284E9687CF}">
   <ds:schemaRefs>
     <ds:schemaRef ds:uri="http://schemas.openxmlformats.org/officeDocument/2006/bibliography"/>
   </ds:schemaRefs>

</xml_diff>